<commit_message>
agrego adelanto del ejercicio cursosMedicos, faltan los dos ultimos
</commit_message>
<xml_diff>
--- a/Casos_de_uso_cursoMedico/CASO DE USO ESPECIFICO.docx
+++ b/Casos_de_uso_cursoMedico/CASO DE USO ESPECIFICO.docx
@@ -1,6 +1,6 @@
 
 <file path=word/document.xml><?xml version="1.0" encoding="utf-8"?>
-<w:document xmlns:wpc="http://schemas.microsoft.com/office/word/2010/wordprocessingCanvas" xmlns:cx="http://schemas.microsoft.com/office/drawing/2014/chartex" xmlns:cx1="http://schemas.microsoft.com/office/drawing/2015/9/8/chartex" xmlns:cx2="http://schemas.microsoft.com/office/drawing/2015/10/21/chartex" xmlns:cx3="http://schemas.microsoft.com/office/drawing/2016/5/9/chartex" xmlns:cx4="http://schemas.microsoft.com/office/drawing/2016/5/10/chartex" xmlns:cx5="http://schemas.microsoft.com/office/drawing/2016/5/11/chartex" xmlns:cx6="http://schemas.microsoft.com/office/drawing/2016/5/12/chartex" xmlns:cx7="http://schemas.microsoft.com/office/drawing/2016/5/13/chartex" xmlns:cx8="http://schemas.microsoft.com/office/drawing/2016/5/14/chartex" xmlns:mc="http://schemas.openxmlformats.org/markup-compatibility/2006" xmlns:aink="http://schemas.microsoft.com/office/drawing/2016/ink" xmlns:am3d="http://schemas.microsoft.com/office/drawing/2017/model3d" xmlns:o="urn:schemas-microsoft-com:office:office" xmlns:r="http://schemas.openxmlformats.org/officeDocument/2006/relationships" xmlns:m="http://schemas.openxmlformats.org/officeDocument/2006/math" xmlns:v="urn:schemas-microsoft-com:vml" xmlns:wp14="http://schemas.microsoft.com/office/word/2010/wordprocessingDrawing" xmlns:wp="http://schemas.openxmlformats.org/drawingml/2006/wordprocessingDrawing" xmlns:w10="urn:schemas-microsoft-com:office:word" xmlns:w="http://schemas.openxmlformats.org/wordprocessingml/2006/main" xmlns:w14="http://schemas.microsoft.com/office/word/2010/wordml" xmlns:w15="http://schemas.microsoft.com/office/word/2012/wordml" xmlns:w16cid="http://schemas.microsoft.com/office/word/2016/wordml/cid" xmlns:w16se="http://schemas.microsoft.com/office/word/2015/wordml/symex" xmlns:wpg="http://schemas.microsoft.com/office/word/2010/wordprocessingGroup" xmlns:wpi="http://schemas.microsoft.com/office/word/2010/wordprocessingInk" xmlns:wne="http://schemas.microsoft.com/office/word/2006/wordml" xmlns:wps="http://schemas.microsoft.com/office/word/2010/wordprocessingShape" mc:Ignorable="w14 w15 w16se w16cid wp14">
+<w:document xmlns:wpc="http://schemas.microsoft.com/office/word/2010/wordprocessingCanvas" xmlns:cx="http://schemas.microsoft.com/office/drawing/2014/chartex" xmlns:cx1="http://schemas.microsoft.com/office/drawing/2015/9/8/chartex" xmlns:cx2="http://schemas.microsoft.com/office/drawing/2015/10/21/chartex" xmlns:cx3="http://schemas.microsoft.com/office/drawing/2016/5/9/chartex" xmlns:cx4="http://schemas.microsoft.com/office/drawing/2016/5/10/chartex" xmlns:cx5="http://schemas.microsoft.com/office/drawing/2016/5/11/chartex" xmlns:cx6="http://schemas.microsoft.com/office/drawing/2016/5/12/chartex" xmlns:cx7="http://schemas.microsoft.com/office/drawing/2016/5/13/chartex" xmlns:cx8="http://schemas.microsoft.com/office/drawing/2016/5/14/chartex" xmlns:mc="http://schemas.openxmlformats.org/markup-compatibility/2006" xmlns:aink="http://schemas.microsoft.com/office/drawing/2016/ink" xmlns:am3d="http://schemas.microsoft.com/office/drawing/2017/model3d" xmlns:o="urn:schemas-microsoft-com:office:office" xmlns:oel="http://schemas.microsoft.com/office/2019/extlst" xmlns:r="http://schemas.openxmlformats.org/officeDocument/2006/relationships" xmlns:m="http://schemas.openxmlformats.org/officeDocument/2006/math" xmlns:v="urn:schemas-microsoft-com:vml" xmlns:wp14="http://schemas.microsoft.com/office/word/2010/wordprocessingDrawing" xmlns:wp="http://schemas.openxmlformats.org/drawingml/2006/wordprocessingDrawing" xmlns:w10="urn:schemas-microsoft-com:office:word" xmlns:w="http://schemas.openxmlformats.org/wordprocessingml/2006/main" xmlns:w14="http://schemas.microsoft.com/office/word/2010/wordml" xmlns:w15="http://schemas.microsoft.com/office/word/2012/wordml" xmlns:w16cex="http://schemas.microsoft.com/office/word/2018/wordml/cex" xmlns:w16cid="http://schemas.microsoft.com/office/word/2016/wordml/cid" xmlns:w16="http://schemas.microsoft.com/office/word/2018/wordml" xmlns:w16du="http://schemas.microsoft.com/office/word/2023/wordml/word16du" xmlns:w16sdtdh="http://schemas.microsoft.com/office/word/2020/wordml/sdtdatahash" xmlns:w16se="http://schemas.microsoft.com/office/word/2015/wordml/symex" xmlns:wpg="http://schemas.microsoft.com/office/word/2010/wordprocessingGroup" xmlns:wpi="http://schemas.microsoft.com/office/word/2010/wordprocessingInk" xmlns:wne="http://schemas.microsoft.com/office/word/2006/wordml" xmlns:wps="http://schemas.microsoft.com/office/word/2010/wordprocessingShape" mc:Ignorable="w14 w15 w16se w16cid w16 w16cex w16sdtdh w16du wp14">
   <w:body>
     <w:p/>
     <w:p>
@@ -437,21 +437,12 @@
                 <w:lang w:val="es-ES"/>
               </w:rPr>
             </w:pPr>
-            <w:proofErr w:type="spellStart"/>
-            <w:r>
-              <w:rPr>
-                <w:b/>
-                <w:lang w:val="es-ES"/>
-              </w:rPr>
-              <w:t>Pos</w:t>
-            </w:r>
-            <w:proofErr w:type="spellEnd"/>
-            <w:r>
-              <w:rPr>
-                <w:b/>
-                <w:lang w:val="es-ES"/>
-              </w:rPr>
-              <w:t xml:space="preserve"> condiciones</w:t>
+            <w:r>
+              <w:rPr>
+                <w:b/>
+                <w:lang w:val="es-ES"/>
+              </w:rPr>
+              <w:t>Pos condiciones</w:t>
             </w:r>
           </w:p>
         </w:tc>
@@ -566,21 +557,7 @@
               <w:rPr>
                 <w:lang w:val="es-ES"/>
               </w:rPr>
-              <w:t xml:space="preserve">El residente le da </w:t>
-            </w:r>
-            <w:proofErr w:type="spellStart"/>
-            <w:r>
-              <w:rPr>
-                <w:lang w:val="es-ES"/>
-              </w:rPr>
-              <w:t>click</w:t>
-            </w:r>
-            <w:proofErr w:type="spellEnd"/>
-            <w:r>
-              <w:rPr>
-                <w:lang w:val="es-ES"/>
-              </w:rPr>
-              <w:t xml:space="preserve"> en el botón Listado de cursos.</w:t>
+              <w:t>El residente le da click en el botón Listado de cursos.</w:t>
             </w:r>
           </w:p>
           <w:p>
@@ -1037,19 +1014,31 @@
               <w:rPr>
                 <w:lang w:val="es-ES"/>
               </w:rPr>
-              <w:t xml:space="preserve"> al sistema (</w:t>
-            </w:r>
-            <w:r>
-              <w:rPr>
-                <w:lang w:val="es-ES"/>
-              </w:rPr>
-              <w:t xml:space="preserve">se ha autenticado </w:t>
-            </w:r>
-            <w:r>
-              <w:rPr>
-                <w:lang w:val="es-ES"/>
-              </w:rPr>
-              <w:t>exitosamente) y tiene disponibles las diferentes opciones que le corresponden con sus permisos</w:t>
+              <w:t xml:space="preserve"> al sistema</w:t>
+            </w:r>
+            <w:r>
+              <w:rPr>
+                <w:lang w:val="es-ES"/>
+              </w:rPr>
+              <w:t>, este</w:t>
+            </w:r>
+            <w:r>
+              <w:rPr>
+                <w:lang w:val="es-ES"/>
+              </w:rPr>
+              <w:t xml:space="preserve"> t</w:t>
+            </w:r>
+            <w:r>
+              <w:rPr>
+                <w:lang w:val="es-ES"/>
+              </w:rPr>
+              <w:t>iene</w:t>
+            </w:r>
+            <w:r>
+              <w:rPr>
+                <w:lang w:val="es-ES"/>
+              </w:rPr>
+              <w:t xml:space="preserve"> disponibles las diferentes opciones que le corresponden con sus permisos</w:t>
             </w:r>
             <w:r>
               <w:rPr>
@@ -1091,21 +1080,12 @@
                 <w:lang w:val="es-ES"/>
               </w:rPr>
             </w:pPr>
-            <w:proofErr w:type="spellStart"/>
-            <w:r>
-              <w:rPr>
-                <w:b/>
-                <w:lang w:val="es-ES"/>
-              </w:rPr>
-              <w:t>Pos</w:t>
-            </w:r>
-            <w:proofErr w:type="spellEnd"/>
-            <w:r>
-              <w:rPr>
-                <w:b/>
-                <w:lang w:val="es-ES"/>
-              </w:rPr>
-              <w:t xml:space="preserve"> condiciones</w:t>
+            <w:r>
+              <w:rPr>
+                <w:b/>
+                <w:lang w:val="es-ES"/>
+              </w:rPr>
+              <w:t>Pos condiciones</w:t>
             </w:r>
           </w:p>
         </w:tc>
@@ -1129,7 +1109,55 @@
               <w:rPr>
                 <w:lang w:val="es-ES"/>
               </w:rPr>
-              <w:t>e agregan y visualiza el curso y los detalles a la cuenta del residente.</w:t>
+              <w:t>e agregan y visualiza</w:t>
+            </w:r>
+            <w:r>
+              <w:rPr>
+                <w:lang w:val="es-ES"/>
+              </w:rPr>
+              <w:t>n</w:t>
+            </w:r>
+            <w:r>
+              <w:rPr>
+                <w:lang w:val="es-ES"/>
+              </w:rPr>
+              <w:t xml:space="preserve"> </w:t>
+            </w:r>
+            <w:r>
+              <w:rPr>
+                <w:lang w:val="es-ES"/>
+              </w:rPr>
+              <w:t>los</w:t>
+            </w:r>
+            <w:r>
+              <w:rPr>
+                <w:lang w:val="es-ES"/>
+              </w:rPr>
+              <w:t xml:space="preserve"> curso</w:t>
+            </w:r>
+            <w:r>
+              <w:rPr>
+                <w:lang w:val="es-ES"/>
+              </w:rPr>
+              <w:t>s</w:t>
+            </w:r>
+            <w:r>
+              <w:rPr>
+                <w:lang w:val="es-ES"/>
+              </w:rPr>
+              <w:t xml:space="preserve"> y los detalles </w:t>
+            </w:r>
+            <w:r>
+              <w:rPr>
+                <w:lang w:val="es-ES"/>
+              </w:rPr>
+              <w:t>en</w:t>
+            </w:r>
+            <w:r>
+              <w:rPr>
+                <w:lang w:val="es-ES"/>
+              </w:rPr>
+              <w:t xml:space="preserve"> la cuenta del residente.</w:t>
             </w:r>
           </w:p>
         </w:tc>
@@ -1250,21 +1278,7 @@
               <w:rPr>
                 <w:lang w:val="es-ES"/>
               </w:rPr>
-              <w:t xml:space="preserve">El actor da </w:t>
-            </w:r>
-            <w:proofErr w:type="spellStart"/>
-            <w:r>
-              <w:rPr>
-                <w:lang w:val="es-ES"/>
-              </w:rPr>
-              <w:t>click</w:t>
-            </w:r>
-            <w:proofErr w:type="spellEnd"/>
-            <w:r>
-              <w:rPr>
-                <w:lang w:val="es-ES"/>
-              </w:rPr>
-              <w:t xml:space="preserve"> en </w:t>
+              <w:t xml:space="preserve">El actor da click en </w:t>
             </w:r>
             <w:r>
               <w:rPr>
@@ -1318,6 +1332,24 @@
           <w:p>
             <w:pPr>
               <w:pStyle w:val="Prrafodelista"/>
+              <w:numPr>
+                <w:ilvl w:val="0"/>
+                <w:numId w:val="2"/>
+              </w:numPr>
+              <w:rPr>
+                <w:lang w:val="es-ES"/>
+              </w:rPr>
+            </w:pPr>
+            <w:r>
+              <w:rPr>
+                <w:lang w:val="es-ES"/>
+              </w:rPr>
+              <w:t>De lo contrario, se dirige al flujo alterno.</w:t>
+            </w:r>
+          </w:p>
+          <w:p>
+            <w:pPr>
+              <w:pStyle w:val="Prrafodelista"/>
               <w:ind w:left="360"/>
               <w:rPr>
                 <w:lang w:val="es-ES"/>
@@ -1378,6 +1410,13 @@
         </w:tc>
       </w:tr>
     </w:tbl>
+    <w:p>
+      <w:pPr>
+        <w:rPr>
+          <w:lang w:val="es-ES"/>
+        </w:rPr>
+      </w:pPr>
+    </w:p>
     <w:p>
       <w:pPr>
         <w:rPr>
@@ -1440,7 +1479,6 @@
                 <w:b/>
                 <w:lang w:val="es-ES"/>
               </w:rPr>
-              <w:lastRenderedPageBreak/>
               <w:t>Nombre</w:t>
             </w:r>
           </w:p>
@@ -1699,21 +1737,12 @@
                 <w:lang w:val="es-ES"/>
               </w:rPr>
             </w:pPr>
-            <w:proofErr w:type="spellStart"/>
-            <w:r>
-              <w:rPr>
-                <w:b/>
-                <w:lang w:val="es-ES"/>
-              </w:rPr>
-              <w:t>Pos</w:t>
-            </w:r>
-            <w:proofErr w:type="spellEnd"/>
-            <w:r>
-              <w:rPr>
-                <w:b/>
-                <w:lang w:val="es-ES"/>
-              </w:rPr>
-              <w:t xml:space="preserve"> condiciones</w:t>
+            <w:r>
+              <w:rPr>
+                <w:b/>
+                <w:lang w:val="es-ES"/>
+              </w:rPr>
+              <w:t>Pos condiciones</w:t>
             </w:r>
           </w:p>
         </w:tc>
@@ -1731,7 +1760,19 @@
               <w:rPr>
                 <w:lang w:val="es-ES"/>
               </w:rPr>
-              <w:t>Tendrá acceso a los cursos y al material de estudio.</w:t>
+              <w:t xml:space="preserve">Tendrá acceso a los cursos </w:t>
+            </w:r>
+            <w:r>
+              <w:rPr>
+                <w:lang w:val="es-ES"/>
+              </w:rPr>
+              <w:t xml:space="preserve">o banco de preguntas </w:t>
+            </w:r>
+            <w:r>
+              <w:rPr>
+                <w:lang w:val="es-ES"/>
+              </w:rPr>
+              <w:t>y al material de estudio.</w:t>
             </w:r>
           </w:p>
         </w:tc>
@@ -1822,21 +1863,7 @@
               <w:rPr>
                 <w:lang w:val="es-ES"/>
               </w:rPr>
-              <w:t xml:space="preserve">El actor da </w:t>
-            </w:r>
-            <w:proofErr w:type="spellStart"/>
-            <w:r>
-              <w:rPr>
-                <w:lang w:val="es-ES"/>
-              </w:rPr>
-              <w:t>click</w:t>
-            </w:r>
-            <w:proofErr w:type="spellEnd"/>
-            <w:r>
-              <w:rPr>
-                <w:lang w:val="es-ES"/>
-              </w:rPr>
-              <w:t xml:space="preserve"> en el botón</w:t>
+              <w:t>El actor da click en el botón</w:t>
             </w:r>
             <w:r>
               <w:rPr>
@@ -1884,21 +1911,7 @@
               <w:rPr>
                 <w:lang w:val="es-ES"/>
               </w:rPr>
-              <w:t xml:space="preserve">El actor da </w:t>
-            </w:r>
-            <w:proofErr w:type="spellStart"/>
-            <w:r>
-              <w:rPr>
-                <w:lang w:val="es-ES"/>
-              </w:rPr>
-              <w:t>click</w:t>
-            </w:r>
-            <w:proofErr w:type="spellEnd"/>
-            <w:r>
-              <w:rPr>
-                <w:lang w:val="es-ES"/>
-              </w:rPr>
-              <w:t xml:space="preserve"> en el método de pago a usar.</w:t>
+              <w:t>El actor da click en el método de pago a usar.</w:t>
             </w:r>
           </w:p>
           <w:p>
@@ -1934,21 +1947,7 @@
               <w:rPr>
                 <w:lang w:val="es-ES"/>
               </w:rPr>
-              <w:t xml:space="preserve">El actor da </w:t>
-            </w:r>
-            <w:proofErr w:type="spellStart"/>
-            <w:r>
-              <w:rPr>
-                <w:lang w:val="es-ES"/>
-              </w:rPr>
-              <w:t>click</w:t>
-            </w:r>
-            <w:proofErr w:type="spellEnd"/>
-            <w:r>
-              <w:rPr>
-                <w:lang w:val="es-ES"/>
-              </w:rPr>
-              <w:t xml:space="preserve"> en confirmar pago.</w:t>
+              <w:t>El actor da click en confirmar pago.</w:t>
             </w:r>
           </w:p>
           <w:p>
@@ -1966,21 +1965,37 @@
               <w:rPr>
                 <w:lang w:val="es-ES"/>
               </w:rPr>
-              <w:t xml:space="preserve">Una vez realizado esto, se le envía un mensaje de confirmación más la factura al correo y al </w:t>
-            </w:r>
-            <w:proofErr w:type="spellStart"/>
-            <w:r>
-              <w:rPr>
-                <w:lang w:val="es-ES"/>
-              </w:rPr>
-              <w:t>msm</w:t>
-            </w:r>
-            <w:proofErr w:type="spellEnd"/>
+              <w:t>Una vez realizado esto, se le envía un mensaje de confirmación más la factura al correo y al msm</w:t>
+            </w:r>
+            <w:r>
+              <w:rPr>
+                <w:lang w:val="es-ES"/>
+              </w:rPr>
+              <w:t xml:space="preserve"> del actor</w:t>
+            </w:r>
             <w:r>
               <w:rPr>
                 <w:lang w:val="es-ES"/>
               </w:rPr>
               <w:t>.</w:t>
+            </w:r>
+          </w:p>
+          <w:p>
+            <w:pPr>
+              <w:pStyle w:val="Prrafodelista"/>
+              <w:numPr>
+                <w:ilvl w:val="0"/>
+                <w:numId w:val="2"/>
+              </w:numPr>
+              <w:rPr>
+                <w:lang w:val="es-ES"/>
+              </w:rPr>
+            </w:pPr>
+            <w:r>
+              <w:rPr>
+                <w:lang w:val="es-ES"/>
+              </w:rPr>
+              <w:t>De lo contrario, se dirige al flujo alterno.</w:t>
             </w:r>
           </w:p>
         </w:tc>
@@ -2084,32 +2099,35 @@
                 <w:b/>
                 <w:lang w:val="es-ES"/>
               </w:rPr>
-              <w:t xml:space="preserve">un medio físico, se le informara mediante el correo y </w:t>
-            </w:r>
-            <w:proofErr w:type="spellStart"/>
-            <w:r>
-              <w:rPr>
-                <w:b/>
-                <w:lang w:val="es-ES"/>
-              </w:rPr>
-              <w:t>msm</w:t>
-            </w:r>
-            <w:proofErr w:type="spellEnd"/>
-            <w:r>
-              <w:rPr>
-                <w:b/>
-                <w:lang w:val="es-ES"/>
-              </w:rPr>
-              <w:t>, la fecha y hora límite</w:t>
-            </w:r>
-            <w:bookmarkStart w:id="1" w:name="_GoBack"/>
-            <w:bookmarkEnd w:id="1"/>
-            <w:r>
-              <w:rPr>
-                <w:b/>
-                <w:lang w:val="es-ES"/>
-              </w:rPr>
-              <w:t xml:space="preserve"> de pago.</w:t>
+              <w:t xml:space="preserve">un medio físico, se le </w:t>
+            </w:r>
+            <w:r>
+              <w:rPr>
+                <w:b/>
+                <w:lang w:val="es-ES"/>
+              </w:rPr>
+              <w:t>informará</w:t>
+            </w:r>
+            <w:r>
+              <w:rPr>
+                <w:b/>
+                <w:lang w:val="es-ES"/>
+              </w:rPr>
+              <w:t xml:space="preserve"> mediante el correo y msm, la fecha y hora límite de pago</w:t>
+            </w:r>
+            <w:r>
+              <w:rPr>
+                <w:b/>
+                <w:lang w:val="es-ES"/>
+              </w:rPr>
+              <w:t xml:space="preserve"> más el código con el que pagará</w:t>
+            </w:r>
+            <w:r>
+              <w:rPr>
+                <w:b/>
+                <w:lang w:val="es-ES"/>
+              </w:rPr>
+              <w:t>.</w:t>
             </w:r>
           </w:p>
           <w:p>
@@ -2200,7 +2218,13 @@
               <w:rPr>
                 <w:lang w:val="es-ES"/>
               </w:rPr>
-              <w:t>Consultar reservación</w:t>
+              <w:t>Consultar</w:t>
+            </w:r>
+            <w:r>
+              <w:rPr>
+                <w:lang w:val="es-ES"/>
+              </w:rPr>
+              <w:t xml:space="preserve"> banco de preguntas</w:t>
             </w:r>
           </w:p>
         </w:tc>
@@ -2244,7 +2268,21 @@
                 <w:szCs w:val="22"/>
                 <w:lang w:val="es-ES"/>
               </w:rPr>
-              <w:t>Permite consultar las reservaciones de los clientes.</w:t>
+              <w:t xml:space="preserve">Permite consultar </w:t>
+            </w:r>
+            <w:r>
+              <w:rPr>
+                <w:szCs w:val="22"/>
+                <w:lang w:val="es-ES"/>
+              </w:rPr>
+              <w:t>el banco de preguntas</w:t>
+            </w:r>
+            <w:r>
+              <w:rPr>
+                <w:szCs w:val="22"/>
+                <w:lang w:val="es-ES"/>
+              </w:rPr>
+              <w:t>.</w:t>
             </w:r>
           </w:p>
         </w:tc>
@@ -2284,7 +2322,13 @@
               <w:rPr>
                 <w:lang w:val="es-ES"/>
               </w:rPr>
-              <w:t>Recepcionista</w:t>
+              <w:t>Re</w:t>
+            </w:r>
+            <w:r>
+              <w:rPr>
+                <w:lang w:val="es-ES"/>
+              </w:rPr>
+              <w:t>sidente</w:t>
             </w:r>
           </w:p>
         </w:tc>
@@ -2360,7 +2404,32 @@
               <w:rPr>
                 <w:lang w:val="es-ES"/>
               </w:rPr>
-              <w:t xml:space="preserve">exitosamente) y tiene disponibles las diferentes opciones que le corresponden con sus permisos </w:t>
+              <w:t>exitosamente) y tiene disponibles las diferentes opciones que le corresponden con sus permisos</w:t>
+            </w:r>
+            <w:r>
+              <w:rPr>
+                <w:lang w:val="es-ES"/>
+              </w:rPr>
+              <w:t>.</w:t>
+            </w:r>
+          </w:p>
+          <w:p>
+            <w:pPr>
+              <w:rPr>
+                <w:lang w:val="es-ES"/>
+              </w:rPr>
+            </w:pPr>
+            <w:r>
+              <w:rPr>
+                <w:lang w:val="es-ES"/>
+              </w:rPr>
+              <w:t>Ha realizado el pago del banco de preguntas.</w:t>
+            </w:r>
+            <w:r>
+              <w:rPr>
+                <w:lang w:val="es-ES"/>
+              </w:rPr>
+              <w:t xml:space="preserve"> </w:t>
             </w:r>
           </w:p>
         </w:tc>
@@ -2377,21 +2446,12 @@
                 <w:lang w:val="es-ES"/>
               </w:rPr>
             </w:pPr>
-            <w:proofErr w:type="spellStart"/>
-            <w:r>
-              <w:rPr>
-                <w:b/>
-                <w:lang w:val="es-ES"/>
-              </w:rPr>
-              <w:t>Pos</w:t>
-            </w:r>
-            <w:proofErr w:type="spellEnd"/>
-            <w:r>
-              <w:rPr>
-                <w:b/>
-                <w:lang w:val="es-ES"/>
-              </w:rPr>
-              <w:t xml:space="preserve"> condiciones</w:t>
+            <w:r>
+              <w:rPr>
+                <w:b/>
+                <w:lang w:val="es-ES"/>
+              </w:rPr>
+              <w:t>Pos condiciones</w:t>
             </w:r>
           </w:p>
         </w:tc>
@@ -2409,7 +2469,7 @@
               <w:rPr>
                 <w:lang w:val="es-ES"/>
               </w:rPr>
-              <w:t>Se ha registrado el cliente en el software</w:t>
+              <w:t>Se visualizan todas preguntas del banco de preguntas.</w:t>
             </w:r>
           </w:p>
         </w:tc>
@@ -2458,7 +2518,25 @@
               <w:rPr>
                 <w:lang w:val="es-ES"/>
               </w:rPr>
-              <w:t>El sistema visualiza el menú principal, donde aparece el ingreso del recepcionista y consulta de los clientes.</w:t>
+              <w:t xml:space="preserve">El sistema visualiza el menú </w:t>
+            </w:r>
+            <w:r>
+              <w:rPr>
+                <w:lang w:val="es-ES"/>
+              </w:rPr>
+              <w:t>Consultar banco de preguntas</w:t>
+            </w:r>
+            <w:r>
+              <w:rPr>
+                <w:lang w:val="es-ES"/>
+              </w:rPr>
+              <w:t>, donde aparece</w:t>
+            </w:r>
+            <w:r>
+              <w:rPr>
+                <w:lang w:val="es-ES"/>
+              </w:rPr>
+              <w:t xml:space="preserve"> toda la información del banco de preguntas.</w:t>
             </w:r>
           </w:p>
           <w:p>
@@ -2476,21 +2554,25 @@
               <w:rPr>
                 <w:lang w:val="es-ES"/>
               </w:rPr>
-              <w:t xml:space="preserve">El recepcionista verificará al cliente con el campo RUT del cliente, dará </w:t>
-            </w:r>
-            <w:proofErr w:type="spellStart"/>
-            <w:r>
-              <w:rPr>
-                <w:lang w:val="es-ES"/>
-              </w:rPr>
-              <w:t>click</w:t>
-            </w:r>
-            <w:proofErr w:type="spellEnd"/>
-            <w:r>
-              <w:rPr>
-                <w:lang w:val="es-ES"/>
-              </w:rPr>
-              <w:t xml:space="preserve"> en el módulo Consultar reservación.</w:t>
+              <w:t>El r</w:t>
+            </w:r>
+            <w:r>
+              <w:rPr>
+                <w:lang w:val="es-ES"/>
+              </w:rPr>
+              <w:t>esidente</w:t>
+            </w:r>
+            <w:r>
+              <w:rPr>
+                <w:lang w:val="es-ES"/>
+              </w:rPr>
+              <w:t xml:space="preserve"> dará click en </w:t>
+            </w:r>
+            <w:r>
+              <w:rPr>
+                <w:lang w:val="es-ES"/>
+              </w:rPr>
+              <w:t>el botón Consultar banco de preguntas.</w:t>
             </w:r>
           </w:p>
           <w:p>
@@ -2508,67 +2590,13 @@
               <w:rPr>
                 <w:lang w:val="es-ES"/>
               </w:rPr>
-              <w:t>E</w:t>
-            </w:r>
-            <w:r>
-              <w:rPr>
-                <w:lang w:val="es-ES"/>
-              </w:rPr>
-              <w:t xml:space="preserve">l sistema visualiza en pantalla los </w:t>
-            </w:r>
-            <w:r>
-              <w:rPr>
-                <w:lang w:val="es-ES"/>
-              </w:rPr>
-              <w:t xml:space="preserve">datos de la reserva de los </w:t>
-            </w:r>
-            <w:r>
-              <w:rPr>
-                <w:lang w:val="es-ES"/>
-              </w:rPr>
-              <w:t>clientes: nombre, cédula, teléfono, correo electrónico, número de RUT</w:t>
-            </w:r>
-            <w:r>
-              <w:rPr>
-                <w:lang w:val="es-ES"/>
-              </w:rPr>
-              <w:t>,</w:t>
-            </w:r>
-            <w:r>
-              <w:rPr>
-                <w:lang w:val="es-ES"/>
-              </w:rPr>
-              <w:t xml:space="preserve"> tipo de cliente</w:t>
-            </w:r>
-            <w:r>
-              <w:rPr>
-                <w:lang w:val="es-ES"/>
-              </w:rPr>
-              <w:t>, campo de fecha de comienzo, número de días, tipo de pieza</w:t>
-            </w:r>
-            <w:r>
-              <w:rPr>
-                <w:lang w:val="es-ES"/>
-              </w:rPr>
-              <w:t>,</w:t>
-            </w:r>
-            <w:r>
-              <w:rPr>
-                <w:lang w:val="es-ES"/>
-              </w:rPr>
-              <w:t xml:space="preserve"> número de piezas</w:t>
-            </w:r>
-            <w:r>
-              <w:rPr>
-                <w:lang w:val="es-ES"/>
-              </w:rPr>
-              <w:t xml:space="preserve"> y el número de la pieza</w:t>
-            </w:r>
-            <w:r>
-              <w:rPr>
-                <w:lang w:val="es-ES"/>
-              </w:rPr>
-              <w:t xml:space="preserve">. </w:t>
+              <w:t>El residente deberá seleccionar</w:t>
+            </w:r>
+            <w:r>
+              <w:rPr>
+                <w:lang w:val="es-ES"/>
+              </w:rPr>
+              <w:t xml:space="preserve"> el tema.</w:t>
             </w:r>
           </w:p>
           <w:p>
@@ -2586,6 +2614,24 @@
               <w:rPr>
                 <w:lang w:val="es-ES"/>
               </w:rPr>
+              <w:t>Se visualizan todas las preguntas relacionadas con el tema elegido.</w:t>
+            </w:r>
+          </w:p>
+          <w:p>
+            <w:pPr>
+              <w:pStyle w:val="Prrafodelista"/>
+              <w:numPr>
+                <w:ilvl w:val="0"/>
+                <w:numId w:val="2"/>
+              </w:numPr>
+              <w:rPr>
+                <w:lang w:val="es-ES"/>
+              </w:rPr>
+            </w:pPr>
+            <w:r>
+              <w:rPr>
+                <w:lang w:val="es-ES"/>
+              </w:rPr>
               <w:t>De lo contrario se dirige al flujo alterno.</w:t>
             </w:r>
           </w:p>
@@ -2638,27 +2684,28 @@
                 <w:b/>
                 <w:lang w:val="es-ES"/>
               </w:rPr>
-              <w:t>Mensaje de RUT: número no coincide, no existe.</w:t>
-            </w:r>
-          </w:p>
-          <w:p>
-            <w:pPr>
-              <w:pStyle w:val="Prrafodelista"/>
-              <w:numPr>
-                <w:ilvl w:val="0"/>
-                <w:numId w:val="26"/>
-              </w:numPr>
-              <w:rPr>
-                <w:b/>
-                <w:lang w:val="es-ES"/>
-              </w:rPr>
-            </w:pPr>
-            <w:r>
-              <w:rPr>
-                <w:b/>
-                <w:lang w:val="es-ES"/>
-              </w:rPr>
-              <w:t>En caso de ingresar y no tener reservaciones, aparecerá un mensaje que dice “No tiene reservaciones disponibles”.</w:t>
+              <w:t>Si no ha realizado el pago del banco de preguntas, se mostrará un mensaje que dice “</w:t>
+            </w:r>
+            <w:r>
+              <w:rPr>
+                <w:b/>
+                <w:lang w:val="es-ES"/>
+              </w:rPr>
+              <w:t>No puedes acceder a este contenido</w:t>
+            </w:r>
+            <w:r>
+              <w:rPr>
+                <w:b/>
+                <w:lang w:val="es-ES"/>
+              </w:rPr>
+              <w:t>”</w:t>
+            </w:r>
+            <w:r>
+              <w:rPr>
+                <w:b/>
+                <w:lang w:val="es-ES"/>
+              </w:rPr>
+              <w:t>.</w:t>
             </w:r>
           </w:p>
           <w:p>
@@ -2680,6 +2727,27 @@
         </w:tc>
       </w:tr>
     </w:tbl>
+    <w:p>
+      <w:pPr>
+        <w:rPr>
+          <w:lang w:val="es-MX"/>
+        </w:rPr>
+      </w:pPr>
+    </w:p>
+    <w:p>
+      <w:pPr>
+        <w:rPr>
+          <w:lang w:val="es-MX"/>
+        </w:rPr>
+      </w:pPr>
+    </w:p>
+    <w:p>
+      <w:pPr>
+        <w:rPr>
+          <w:lang w:val="es-MX"/>
+        </w:rPr>
+      </w:pPr>
+    </w:p>
     <w:p>
       <w:pPr>
         <w:rPr>
@@ -2746,7 +2814,7 @@
               <w:rPr>
                 <w:lang w:val="es-ES"/>
               </w:rPr>
-              <w:t>Eliminar reservación</w:t>
+              <w:t>Personalizar banco de preguntas</w:t>
             </w:r>
           </w:p>
         </w:tc>
@@ -2797,14 +2865,7 @@
                 <w:szCs w:val="22"/>
                 <w:lang w:val="es-ES"/>
               </w:rPr>
-              <w:t>eliminar reservaciones de los clientes</w:t>
-            </w:r>
-            <w:r>
-              <w:rPr>
-                <w:szCs w:val="22"/>
-                <w:lang w:val="es-ES"/>
-              </w:rPr>
-              <w:t>.</w:t>
+              <w:t>personalizar el banco de preguntas, agregando preguntas y quitando preguntas.</w:t>
             </w:r>
           </w:p>
         </w:tc>
@@ -2826,7 +2887,6 @@
                 <w:b/>
                 <w:lang w:val="es-ES"/>
               </w:rPr>
-              <w:lastRenderedPageBreak/>
               <w:t>Actores</w:t>
             </w:r>
           </w:p>
@@ -2845,7 +2905,13 @@
               <w:rPr>
                 <w:lang w:val="es-ES"/>
               </w:rPr>
-              <w:t>Recepcionista</w:t>
+              <w:t>Re</w:t>
+            </w:r>
+            <w:r>
+              <w:rPr>
+                <w:lang w:val="es-ES"/>
+              </w:rPr>
+              <w:t>sidente</w:t>
             </w:r>
           </w:p>
         </w:tc>
@@ -2921,7 +2987,32 @@
               <w:rPr>
                 <w:lang w:val="es-ES"/>
               </w:rPr>
-              <w:t xml:space="preserve">exitosamente) y tiene disponibles las diferentes opciones que le corresponden con sus permisos </w:t>
+              <w:t>exitosamente) y tiene disponibles las diferentes opciones que le corresponden con sus permisos</w:t>
+            </w:r>
+            <w:r>
+              <w:rPr>
+                <w:lang w:val="es-ES"/>
+              </w:rPr>
+              <w:t>.</w:t>
+            </w:r>
+          </w:p>
+          <w:p>
+            <w:pPr>
+              <w:rPr>
+                <w:lang w:val="es-ES"/>
+              </w:rPr>
+            </w:pPr>
+            <w:r>
+              <w:rPr>
+                <w:lang w:val="es-ES"/>
+              </w:rPr>
+              <w:t xml:space="preserve">Ha realizado el pago del banco de preguntas. </w:t>
+            </w:r>
+            <w:r>
+              <w:rPr>
+                <w:lang w:val="es-ES"/>
+              </w:rPr>
+              <w:t xml:space="preserve"> </w:t>
             </w:r>
           </w:p>
         </w:tc>
@@ -2938,21 +3029,12 @@
                 <w:lang w:val="es-ES"/>
               </w:rPr>
             </w:pPr>
-            <w:proofErr w:type="spellStart"/>
-            <w:r>
-              <w:rPr>
-                <w:b/>
-                <w:lang w:val="es-ES"/>
-              </w:rPr>
-              <w:t>Pos</w:t>
-            </w:r>
-            <w:proofErr w:type="spellEnd"/>
-            <w:r>
-              <w:rPr>
-                <w:b/>
-                <w:lang w:val="es-ES"/>
-              </w:rPr>
-              <w:t xml:space="preserve"> condiciones</w:t>
+            <w:r>
+              <w:rPr>
+                <w:b/>
+                <w:lang w:val="es-ES"/>
+              </w:rPr>
+              <w:t>Pos condiciones</w:t>
             </w:r>
           </w:p>
         </w:tc>
@@ -2970,7 +3052,7 @@
               <w:rPr>
                 <w:lang w:val="es-ES"/>
               </w:rPr>
-              <w:t>Se ha registrado el cliente en el software</w:t>
+              <w:t>Se visualizan todas preguntas del banco de preguntas.</w:t>
             </w:r>
           </w:p>
         </w:tc>
@@ -3019,25 +3101,25 @@
               <w:rPr>
                 <w:lang w:val="es-ES"/>
               </w:rPr>
-              <w:t xml:space="preserve">En el módulo </w:t>
-            </w:r>
-            <w:r>
-              <w:rPr>
-                <w:lang w:val="es-ES"/>
-              </w:rPr>
-              <w:t>menú</w:t>
-            </w:r>
-            <w:r>
-              <w:rPr>
-                <w:lang w:val="es-ES"/>
-              </w:rPr>
-              <w:t xml:space="preserve"> aparece el botón </w:t>
-            </w:r>
-            <w:r>
-              <w:rPr>
-                <w:lang w:val="es-ES"/>
-              </w:rPr>
-              <w:t>Eliminar reservación</w:t>
+              <w:t>E</w:t>
+            </w:r>
+            <w:r>
+              <w:rPr>
+                <w:lang w:val="es-ES"/>
+              </w:rPr>
+              <w:t>n el módulo</w:t>
+            </w:r>
+            <w:r>
+              <w:rPr>
+                <w:lang w:val="es-ES"/>
+              </w:rPr>
+              <w:t xml:space="preserve"> Consultar banco de preguntas, </w:t>
+            </w:r>
+            <w:r>
+              <w:rPr>
+                <w:lang w:val="es-ES"/>
+              </w:rPr>
+              <w:t>aparece el botón Personalizar banco de preguntas</w:t>
             </w:r>
             <w:r>
               <w:rPr>
@@ -3061,36 +3143,14 @@
               <w:rPr>
                 <w:lang w:val="es-ES"/>
               </w:rPr>
-              <w:t xml:space="preserve">El actor da </w:t>
-            </w:r>
-            <w:proofErr w:type="spellStart"/>
-            <w:r>
-              <w:rPr>
-                <w:lang w:val="es-ES"/>
-              </w:rPr>
-              <w:t>click</w:t>
-            </w:r>
-            <w:proofErr w:type="spellEnd"/>
-            <w:r>
-              <w:rPr>
-                <w:lang w:val="es-ES"/>
-              </w:rPr>
-              <w:t xml:space="preserve"> en el botón </w:t>
-            </w:r>
-            <w:r>
-              <w:rPr>
-                <w:lang w:val="es-ES"/>
-              </w:rPr>
-              <w:t xml:space="preserve">Eliminar </w:t>
-            </w:r>
-            <w:proofErr w:type="spellStart"/>
-            <w:r>
-              <w:rPr>
-                <w:lang w:val="es-ES"/>
-              </w:rPr>
-              <w:t>reservacion</w:t>
-            </w:r>
-            <w:proofErr w:type="spellEnd"/>
+              <w:t xml:space="preserve">El residente dará click en el botón </w:t>
+            </w:r>
+            <w:r>
+              <w:rPr>
+                <w:lang w:val="es-ES"/>
+              </w:rPr>
+              <w:t>Personalizar banco de preguntas</w:t>
+            </w:r>
             <w:r>
               <w:rPr>
                 <w:lang w:val="es-ES"/>
@@ -3113,37 +3173,13 @@
               <w:rPr>
                 <w:lang w:val="es-ES"/>
               </w:rPr>
-              <w:t xml:space="preserve">El recepcionista </w:t>
-            </w:r>
-            <w:r>
-              <w:rPr>
-                <w:lang w:val="es-ES"/>
-              </w:rPr>
-              <w:t xml:space="preserve">debe </w:t>
-            </w:r>
-            <w:r>
-              <w:rPr>
-                <w:lang w:val="es-ES"/>
-              </w:rPr>
-              <w:t>valida</w:t>
-            </w:r>
-            <w:r>
-              <w:rPr>
-                <w:lang w:val="es-ES"/>
-              </w:rPr>
-              <w:t>r</w:t>
-            </w:r>
-            <w:r>
-              <w:rPr>
-                <w:lang w:val="es-ES"/>
-              </w:rPr>
-              <w:t xml:space="preserve"> los datos del cliente</w:t>
-            </w:r>
-            <w:r>
-              <w:rPr>
-                <w:lang w:val="es-ES"/>
-              </w:rPr>
-              <w:t>: Rut(requerido), nombre(requerido) y el número de la pieza(requerido).</w:t>
+              <w:t xml:space="preserve">El residente </w:t>
+            </w:r>
+            <w:r>
+              <w:rPr>
+                <w:lang w:val="es-ES"/>
+              </w:rPr>
+              <w:t>podrá agregar preguntas.</w:t>
             </w:r>
           </w:p>
           <w:p>
@@ -3161,75 +3197,7 @@
               <w:rPr>
                 <w:lang w:val="es-ES"/>
               </w:rPr>
-              <w:t xml:space="preserve">Una vez </w:t>
-            </w:r>
-            <w:r>
-              <w:rPr>
-                <w:lang w:val="es-ES"/>
-              </w:rPr>
-              <w:t>validado</w:t>
-            </w:r>
-            <w:r>
-              <w:rPr>
-                <w:lang w:val="es-ES"/>
-              </w:rPr>
-              <w:t xml:space="preserve"> los datos, se le dará al botón </w:t>
-            </w:r>
-            <w:r>
-              <w:rPr>
-                <w:lang w:val="es-ES"/>
-              </w:rPr>
-              <w:t>Eliminar</w:t>
-            </w:r>
-            <w:r>
-              <w:rPr>
-                <w:lang w:val="es-ES"/>
-              </w:rPr>
-              <w:t xml:space="preserve"> y aparecerá un mensaje que dice “</w:t>
-            </w:r>
-            <w:r>
-              <w:rPr>
-                <w:lang w:val="es-ES"/>
-              </w:rPr>
-              <w:t>Operación</w:t>
-            </w:r>
-            <w:r>
-              <w:rPr>
-                <w:lang w:val="es-ES"/>
-              </w:rPr>
-              <w:t xml:space="preserve"> realizada”.</w:t>
-            </w:r>
-          </w:p>
-          <w:p>
-            <w:pPr>
-              <w:pStyle w:val="Prrafodelista"/>
-              <w:ind w:left="360"/>
-              <w:rPr>
-                <w:lang w:val="es-ES"/>
-              </w:rPr>
-            </w:pPr>
-          </w:p>
-        </w:tc>
-      </w:tr>
-      <w:tr>
-        <w:tc>
-          <w:tcPr>
-            <w:tcW w:w="8494" w:type="dxa"/>
-            <w:gridSpan w:val="2"/>
-          </w:tcPr>
-          <w:p>
-            <w:pPr>
-              <w:rPr>
-                <w:b/>
-                <w:lang w:val="es-ES"/>
-              </w:rPr>
-            </w:pPr>
-            <w:r>
-              <w:rPr>
-                <w:b/>
-                <w:lang w:val="es-ES"/>
-              </w:rPr>
-              <w:t>Flujos alternos</w:t>
+              <w:t>El residente podrá quitar preguntas.</w:t>
             </w:r>
           </w:p>
           <w:p>
@@ -3237,20 +3205,87 @@
               <w:pStyle w:val="Prrafodelista"/>
               <w:numPr>
                 <w:ilvl w:val="0"/>
-                <w:numId w:val="25"/>
+                <w:numId w:val="2"/>
               </w:numPr>
               <w:rPr>
-                <w:b/>
-                <w:lang w:val="es-ES"/>
-              </w:rPr>
-            </w:pPr>
-            <w:r>
-              <w:rPr>
-                <w:b/>
-                <w:lang w:val="es-ES"/>
-              </w:rPr>
-              <w:t>Mensaje de RUT: número no coincide, no existe.</w:t>
-            </w:r>
+                <w:lang w:val="es-ES"/>
+              </w:rPr>
+            </w:pPr>
+            <w:r>
+              <w:rPr>
+                <w:lang w:val="es-ES"/>
+              </w:rPr>
+              <w:t xml:space="preserve">Se visualizan todas las preguntas </w:t>
+            </w:r>
+            <w:r>
+              <w:rPr>
+                <w:lang w:val="es-ES"/>
+              </w:rPr>
+              <w:t>personalizadas.</w:t>
+            </w:r>
+          </w:p>
+          <w:p>
+            <w:pPr>
+              <w:pStyle w:val="Prrafodelista"/>
+              <w:numPr>
+                <w:ilvl w:val="0"/>
+                <w:numId w:val="2"/>
+              </w:numPr>
+              <w:rPr>
+                <w:lang w:val="es-ES"/>
+              </w:rPr>
+            </w:pPr>
+            <w:r>
+              <w:rPr>
+                <w:lang w:val="es-ES"/>
+              </w:rPr>
+              <w:t>De lo contrario se dirige al flujo alterno.</w:t>
+            </w:r>
+          </w:p>
+          <w:p>
+            <w:pPr>
+              <w:pStyle w:val="Prrafodelista"/>
+              <w:ind w:left="360"/>
+              <w:rPr>
+                <w:lang w:val="es-ES"/>
+              </w:rPr>
+            </w:pPr>
+          </w:p>
+        </w:tc>
+      </w:tr>
+      <w:tr>
+        <w:tc>
+          <w:tcPr>
+            <w:tcW w:w="8494" w:type="dxa"/>
+            <w:gridSpan w:val="2"/>
+          </w:tcPr>
+          <w:p>
+            <w:pPr>
+              <w:rPr>
+                <w:b/>
+                <w:lang w:val="es-ES"/>
+              </w:rPr>
+            </w:pPr>
+            <w:r>
+              <w:rPr>
+                <w:b/>
+                <w:lang w:val="es-ES"/>
+              </w:rPr>
+              <w:t>Flujos alternos</w:t>
+            </w:r>
+          </w:p>
+          <w:p>
+            <w:pPr>
+              <w:pStyle w:val="Prrafodelista"/>
+              <w:numPr>
+                <w:ilvl w:val="0"/>
+                <w:numId w:val="26"/>
+              </w:numPr>
+              <w:rPr>
+                <w:b/>
+                <w:lang w:val="es-ES"/>
+              </w:rPr>
+            </w:pPr>
           </w:p>
           <w:p>
             <w:pPr>
@@ -3337,7 +3372,7 @@
               <w:rPr>
                 <w:lang w:val="es-ES"/>
               </w:rPr>
-              <w:t>Modificar precios de pieza</w:t>
+              <w:t>Realizar evaluación</w:t>
             </w:r>
           </w:p>
         </w:tc>
@@ -3381,7 +3416,21 @@
                 <w:szCs w:val="22"/>
                 <w:lang w:val="es-ES"/>
               </w:rPr>
-              <w:t>Permite realizar la reservación de una pieza.</w:t>
+              <w:t xml:space="preserve">Permite realizar la </w:t>
+            </w:r>
+            <w:r>
+              <w:rPr>
+                <w:szCs w:val="22"/>
+                <w:lang w:val="es-ES"/>
+              </w:rPr>
+              <w:t>evaluación de cada tema del curso</w:t>
+            </w:r>
+            <w:r>
+              <w:rPr>
+                <w:szCs w:val="22"/>
+                <w:lang w:val="es-ES"/>
+              </w:rPr>
+              <w:t>.</w:t>
             </w:r>
           </w:p>
         </w:tc>
@@ -3421,7 +3470,13 @@
               <w:rPr>
                 <w:lang w:val="es-ES"/>
               </w:rPr>
-              <w:t>Recepcionista</w:t>
+              <w:t>Re</w:t>
+            </w:r>
+            <w:r>
+              <w:rPr>
+                <w:lang w:val="es-ES"/>
+              </w:rPr>
+              <w:t>sidente</w:t>
             </w:r>
           </w:p>
         </w:tc>
@@ -3497,7 +3552,45 @@
               <w:rPr>
                 <w:lang w:val="es-ES"/>
               </w:rPr>
-              <w:t xml:space="preserve">exitosamente) y tiene disponibles las diferentes opciones que le corresponden con sus permisos </w:t>
+              <w:t>exitosamente) y tiene disponibles las diferentes opciones que le corresponden con sus permisos</w:t>
+            </w:r>
+            <w:r>
+              <w:rPr>
+                <w:lang w:val="es-ES"/>
+              </w:rPr>
+              <w:t>.</w:t>
+            </w:r>
+          </w:p>
+          <w:p>
+            <w:pPr>
+              <w:rPr>
+                <w:lang w:val="es-ES"/>
+              </w:rPr>
+            </w:pPr>
+            <w:r>
+              <w:rPr>
+                <w:lang w:val="es-ES"/>
+              </w:rPr>
+              <w:t>Esta cursando el curso.</w:t>
+            </w:r>
+          </w:p>
+          <w:p>
+            <w:pPr>
+              <w:rPr>
+                <w:lang w:val="es-ES"/>
+              </w:rPr>
+            </w:pPr>
+            <w:r>
+              <w:rPr>
+                <w:lang w:val="es-ES"/>
+              </w:rPr>
+              <w:t>Terminar cada tema del curso.</w:t>
+            </w:r>
+            <w:r>
+              <w:rPr>
+                <w:lang w:val="es-ES"/>
+              </w:rPr>
+              <w:t xml:space="preserve"> </w:t>
             </w:r>
           </w:p>
         </w:tc>
@@ -3514,21 +3607,12 @@
                 <w:lang w:val="es-ES"/>
               </w:rPr>
             </w:pPr>
-            <w:proofErr w:type="spellStart"/>
-            <w:r>
-              <w:rPr>
-                <w:b/>
-                <w:lang w:val="es-ES"/>
-              </w:rPr>
-              <w:t>Pos</w:t>
-            </w:r>
-            <w:proofErr w:type="spellEnd"/>
-            <w:r>
-              <w:rPr>
-                <w:b/>
-                <w:lang w:val="es-ES"/>
-              </w:rPr>
-              <w:t xml:space="preserve"> condiciones</w:t>
+            <w:r>
+              <w:rPr>
+                <w:b/>
+                <w:lang w:val="es-ES"/>
+              </w:rPr>
+              <w:t>Pos condiciones</w:t>
             </w:r>
           </w:p>
         </w:tc>
@@ -3546,7 +3630,7 @@
               <w:rPr>
                 <w:lang w:val="es-ES"/>
               </w:rPr>
-              <w:t>Se ha registrado el cliente en el software</w:t>
+              <w:t>Realizar la evaluación del tema.</w:t>
             </w:r>
           </w:p>
         </w:tc>
@@ -3595,7 +3679,31 @@
               <w:rPr>
                 <w:lang w:val="es-ES"/>
               </w:rPr>
-              <w:t>En el módulo Consultar pieza aparece el botón Crear reservación.</w:t>
+              <w:t>El sistema visualiza el menú principal, donde aparece</w:t>
+            </w:r>
+            <w:r>
+              <w:rPr>
+                <w:lang w:val="es-ES"/>
+              </w:rPr>
+              <w:t xml:space="preserve"> el</w:t>
+            </w:r>
+            <w:r>
+              <w:rPr>
+                <w:lang w:val="es-ES"/>
+              </w:rPr>
+              <w:t xml:space="preserve"> </w:t>
+            </w:r>
+            <w:r>
+              <w:rPr>
+                <w:lang w:val="es-ES"/>
+              </w:rPr>
+              <w:t>botón Realizar evaluación</w:t>
+            </w:r>
+            <w:r>
+              <w:rPr>
+                <w:lang w:val="es-ES"/>
+              </w:rPr>
+              <w:t>.</w:t>
             </w:r>
           </w:p>
           <w:p>
@@ -3613,21 +3721,7 @@
               <w:rPr>
                 <w:lang w:val="es-ES"/>
               </w:rPr>
-              <w:t xml:space="preserve">El actor da </w:t>
-            </w:r>
-            <w:proofErr w:type="spellStart"/>
-            <w:r>
-              <w:rPr>
-                <w:lang w:val="es-ES"/>
-              </w:rPr>
-              <w:t>click</w:t>
-            </w:r>
-            <w:proofErr w:type="spellEnd"/>
-            <w:r>
-              <w:rPr>
-                <w:lang w:val="es-ES"/>
-              </w:rPr>
-              <w:t xml:space="preserve"> en el botón Crear reservación.</w:t>
+              <w:t>El actor dará la click en el botón Realizar evaluación.</w:t>
             </w:r>
           </w:p>
           <w:p>
@@ -3645,21 +3739,7 @@
               <w:rPr>
                 <w:lang w:val="es-ES"/>
               </w:rPr>
-              <w:t xml:space="preserve">El recepcionista deberá pedirle al cliente los siguientes datos: validar nuevamente el </w:t>
-            </w:r>
-            <w:proofErr w:type="gramStart"/>
-            <w:r>
-              <w:rPr>
-                <w:lang w:val="es-ES"/>
-              </w:rPr>
-              <w:t>RUT(</w:t>
-            </w:r>
-            <w:proofErr w:type="gramEnd"/>
-            <w:r>
-              <w:rPr>
-                <w:lang w:val="es-ES"/>
-              </w:rPr>
-              <w:t>requerido), llenar el campo de fecha de comienzo(requerido), número de días(requerido), y el tipo de pieza(requerido).</w:t>
+              <w:t>Se le visualizará la evaluación.</w:t>
             </w:r>
           </w:p>
           <w:p>
@@ -3677,7 +3757,7 @@
               <w:rPr>
                 <w:lang w:val="es-ES"/>
               </w:rPr>
-              <w:t>Una vez llenado los datos, se le dará al botón Crear y aparecerá un mensaje que dice “Reserva realizada”.</w:t>
+              <w:t>Una vez terminada la evaluación le dará en aceptar y se culminará la evaluación.</w:t>
             </w:r>
           </w:p>
           <w:p>
@@ -3695,7 +3775,7 @@
               <w:rPr>
                 <w:lang w:val="es-ES"/>
               </w:rPr>
-              <w:t>El número de la pieza se le dará al cliente, de acuerdo con la pieza elegida.</w:t>
+              <w:t>De lo contrario se dirige al flujo alterno.</w:t>
             </w:r>
           </w:p>
         </w:tc>
@@ -3738,7 +3818,7 @@
                 <w:b/>
                 <w:lang w:val="es-ES"/>
               </w:rPr>
-              <w:t>En caso, de que el cliente se retracte de elegir una pieza, el recepcionista le dará en el botón Limpiar y procederá a diligenciar nuevamente los datos del cliente.</w:t>
+              <w:t>Si todavía no esta habilitado la evaluación, se mostrará un mensaje que dice “No tienes evaluaciones pendientes”.</w:t>
             </w:r>
           </w:p>
           <w:p>
@@ -3760,6 +3840,55 @@
         </w:tc>
       </w:tr>
     </w:tbl>
+    <w:p>
+      <w:pPr>
+        <w:rPr>
+          <w:lang w:val="es-MX"/>
+        </w:rPr>
+      </w:pPr>
+    </w:p>
+    <w:p>
+      <w:pPr>
+        <w:rPr>
+          <w:lang w:val="es-MX"/>
+        </w:rPr>
+      </w:pPr>
+    </w:p>
+    <w:p>
+      <w:pPr>
+        <w:rPr>
+          <w:lang w:val="es-MX"/>
+        </w:rPr>
+      </w:pPr>
+    </w:p>
+    <w:p>
+      <w:pPr>
+        <w:rPr>
+          <w:lang w:val="es-MX"/>
+        </w:rPr>
+      </w:pPr>
+    </w:p>
+    <w:p>
+      <w:pPr>
+        <w:rPr>
+          <w:lang w:val="es-MX"/>
+        </w:rPr>
+      </w:pPr>
+    </w:p>
+    <w:p>
+      <w:pPr>
+        <w:rPr>
+          <w:lang w:val="es-MX"/>
+        </w:rPr>
+      </w:pPr>
+    </w:p>
+    <w:p>
+      <w:pPr>
+        <w:rPr>
+          <w:lang w:val="es-MX"/>
+        </w:rPr>
+      </w:pPr>
+    </w:p>
     <w:p>
       <w:pPr>
         <w:rPr>
@@ -3826,13 +3955,7 @@
               <w:rPr>
                 <w:lang w:val="es-ES"/>
               </w:rPr>
-              <w:t xml:space="preserve">Modificar precios de </w:t>
-            </w:r>
-            <w:r>
-              <w:rPr>
-                <w:lang w:val="es-ES"/>
-              </w:rPr>
-              <w:t>descuento</w:t>
+              <w:t>Consultar información residente</w:t>
             </w:r>
           </w:p>
         </w:tc>
@@ -3876,7 +3999,21 @@
                 <w:szCs w:val="22"/>
                 <w:lang w:val="es-ES"/>
               </w:rPr>
-              <w:t>Permite realizar la reservación de una pieza.</w:t>
+              <w:t xml:space="preserve">Permite </w:t>
+            </w:r>
+            <w:r>
+              <w:rPr>
+                <w:szCs w:val="22"/>
+                <w:lang w:val="es-ES"/>
+              </w:rPr>
+              <w:t>consultar la información personal del residente</w:t>
+            </w:r>
+            <w:r>
+              <w:rPr>
+                <w:szCs w:val="22"/>
+                <w:lang w:val="es-ES"/>
+              </w:rPr>
+              <w:t>.</w:t>
             </w:r>
           </w:p>
         </w:tc>
@@ -3916,7 +4053,13 @@
               <w:rPr>
                 <w:lang w:val="es-ES"/>
               </w:rPr>
-              <w:t>Recepcionista</w:t>
+              <w:t>Re</w:t>
+            </w:r>
+            <w:r>
+              <w:rPr>
+                <w:lang w:val="es-ES"/>
+              </w:rPr>
+              <w:t>sidente</w:t>
             </w:r>
           </w:p>
         </w:tc>
@@ -3992,7 +4135,13 @@
               <w:rPr>
                 <w:lang w:val="es-ES"/>
               </w:rPr>
-              <w:t xml:space="preserve">exitosamente) y tiene disponibles las diferentes opciones que le corresponden con sus permisos </w:t>
+              <w:t>exitosamente) y tiene disponibles las diferentes opciones que le corresponden con sus permisos</w:t>
+            </w:r>
+            <w:r>
+              <w:rPr>
+                <w:lang w:val="es-ES"/>
+              </w:rPr>
+              <w:t>.</w:t>
             </w:r>
           </w:p>
         </w:tc>
@@ -4009,21 +4158,12 @@
                 <w:lang w:val="es-ES"/>
               </w:rPr>
             </w:pPr>
-            <w:proofErr w:type="spellStart"/>
-            <w:r>
-              <w:rPr>
-                <w:b/>
-                <w:lang w:val="es-ES"/>
-              </w:rPr>
-              <w:t>Pos</w:t>
-            </w:r>
-            <w:proofErr w:type="spellEnd"/>
-            <w:r>
-              <w:rPr>
-                <w:b/>
-                <w:lang w:val="es-ES"/>
-              </w:rPr>
-              <w:t xml:space="preserve"> condiciones</w:t>
+            <w:r>
+              <w:rPr>
+                <w:b/>
+                <w:lang w:val="es-ES"/>
+              </w:rPr>
+              <w:t>Pos condiciones</w:t>
             </w:r>
           </w:p>
         </w:tc>
@@ -4041,7 +4181,13 @@
               <w:rPr>
                 <w:lang w:val="es-ES"/>
               </w:rPr>
-              <w:t>Se ha registrado el cliente en el software</w:t>
+              <w:t xml:space="preserve">Se </w:t>
+            </w:r>
+            <w:r>
+              <w:rPr>
+                <w:lang w:val="es-ES"/>
+              </w:rPr>
+              <w:t>muestran los datos del residente.</w:t>
             </w:r>
           </w:p>
         </w:tc>
@@ -4090,7 +4236,19 @@
               <w:rPr>
                 <w:lang w:val="es-ES"/>
               </w:rPr>
-              <w:t>En el módulo Consultar pieza aparece el botón Crear reservación.</w:t>
+              <w:t xml:space="preserve">El sistema visualiza el menú principal, donde aparece el botón </w:t>
+            </w:r>
+            <w:r>
+              <w:rPr>
+                <w:lang w:val="es-ES"/>
+              </w:rPr>
+              <w:t>Información perfil</w:t>
+            </w:r>
+            <w:r>
+              <w:rPr>
+                <w:lang w:val="es-ES"/>
+              </w:rPr>
+              <w:t>.</w:t>
             </w:r>
           </w:p>
           <w:p>
@@ -4108,21 +4266,19 @@
               <w:rPr>
                 <w:lang w:val="es-ES"/>
               </w:rPr>
-              <w:t xml:space="preserve">El actor da </w:t>
-            </w:r>
-            <w:proofErr w:type="spellStart"/>
-            <w:r>
-              <w:rPr>
-                <w:lang w:val="es-ES"/>
-              </w:rPr>
-              <w:t>click</w:t>
-            </w:r>
-            <w:proofErr w:type="spellEnd"/>
-            <w:r>
-              <w:rPr>
-                <w:lang w:val="es-ES"/>
-              </w:rPr>
-              <w:t xml:space="preserve"> en el botón Crear reservación.</w:t>
+              <w:t xml:space="preserve">El actor da click en el botón </w:t>
+            </w:r>
+            <w:r>
+              <w:rPr>
+                <w:lang w:val="es-ES"/>
+              </w:rPr>
+              <w:t>Información perfil</w:t>
+            </w:r>
+            <w:r>
+              <w:rPr>
+                <w:lang w:val="es-ES"/>
+              </w:rPr>
+              <w:t>.</w:t>
             </w:r>
           </w:p>
           <w:p>
@@ -4140,22 +4296,7 @@
               <w:rPr>
                 <w:lang w:val="es-ES"/>
               </w:rPr>
-              <w:lastRenderedPageBreak/>
-              <w:t xml:space="preserve">El recepcionista deberá pedirle al cliente los siguientes datos: validar nuevamente el </w:t>
-            </w:r>
-            <w:proofErr w:type="gramStart"/>
-            <w:r>
-              <w:rPr>
-                <w:lang w:val="es-ES"/>
-              </w:rPr>
-              <w:t>RUT(</w:t>
-            </w:r>
-            <w:proofErr w:type="gramEnd"/>
-            <w:r>
-              <w:rPr>
-                <w:lang w:val="es-ES"/>
-              </w:rPr>
-              <w:t>requerido), llenar el campo de fecha de comienzo(requerido), número de días(requerido), y el tipo de pieza(requerido).</w:t>
+              <w:t>Se visualizan los datos personales del residente: nombre, teléfono, correo electrónico, cédula, cursos, notas, promedio.</w:t>
             </w:r>
           </w:p>
           <w:p>
@@ -4173,25 +4314,7 @@
               <w:rPr>
                 <w:lang w:val="es-ES"/>
               </w:rPr>
-              <w:t>Una vez llenado los datos, se le dará al botón Crear y aparecerá un mensaje que dice “Reserva realizada”.</w:t>
-            </w:r>
-          </w:p>
-          <w:p>
-            <w:pPr>
-              <w:pStyle w:val="Prrafodelista"/>
-              <w:numPr>
-                <w:ilvl w:val="0"/>
-                <w:numId w:val="2"/>
-              </w:numPr>
-              <w:rPr>
-                <w:lang w:val="es-ES"/>
-              </w:rPr>
-            </w:pPr>
-            <w:r>
-              <w:rPr>
-                <w:lang w:val="es-ES"/>
-              </w:rPr>
-              <w:t>El número de la pieza se le dará al cliente, de acuerdo con la pieza elegida.</w:t>
+              <w:t>De lo contrario se dirige al flujo alterno.</w:t>
             </w:r>
           </w:p>
         </w:tc>
@@ -4214,9 +4337,16 @@
                 <w:b/>
                 <w:lang w:val="es-ES"/>
               </w:rPr>
-              <w:lastRenderedPageBreak/>
               <w:t>Flujos alternos</w:t>
             </w:r>
+          </w:p>
+          <w:p>
+            <w:pPr>
+              <w:rPr>
+                <w:b/>
+                <w:lang w:val="es-ES"/>
+              </w:rPr>
+            </w:pPr>
           </w:p>
           <w:p>
             <w:pPr>
@@ -4235,8 +4365,51 @@
                 <w:b/>
                 <w:lang w:val="es-ES"/>
               </w:rPr>
-              <w:t>En caso, de que el cliente se retracte de elegir una pieza, el recepcionista le dará en el botón Limpiar y procederá a diligenciar nuevamente los datos del cliente.</w:t>
-            </w:r>
+              <w:t>Si el residente ingresa mal algún campo de registro</w:t>
+            </w:r>
+          </w:p>
+          <w:p>
+            <w:pPr>
+              <w:pStyle w:val="Prrafodelista"/>
+              <w:numPr>
+                <w:ilvl w:val="0"/>
+                <w:numId w:val="26"/>
+              </w:numPr>
+              <w:rPr>
+                <w:b/>
+                <w:lang w:val="es-ES"/>
+              </w:rPr>
+            </w:pPr>
+            <w:r>
+              <w:rPr>
+                <w:b/>
+                <w:lang w:val="es-ES"/>
+              </w:rPr>
+              <w:t xml:space="preserve">Si el residente no está registrado aparecerá un </w:t>
+            </w:r>
+            <w:r>
+              <w:rPr>
+                <w:b/>
+                <w:lang w:val="es-ES"/>
+              </w:rPr>
+              <w:t>mensaje</w:t>
+            </w:r>
+            <w:r>
+              <w:rPr>
+                <w:b/>
+                <w:lang w:val="es-ES"/>
+              </w:rPr>
+              <w:t xml:space="preserve"> que dice “No registrado”.</w:t>
+            </w:r>
+          </w:p>
+          <w:p>
+            <w:pPr>
+              <w:pStyle w:val="Prrafodelista"/>
+              <w:rPr>
+                <w:b/>
+                <w:lang w:val="es-ES"/>
+              </w:rPr>
+            </w:pPr>
           </w:p>
           <w:p>
             <w:pPr>
@@ -4330,7 +4503,7 @@
               <w:rPr>
                 <w:lang w:val="es-ES"/>
               </w:rPr>
-              <w:t>Calcular ganancias</w:t>
+              <w:t>Modificar información residente</w:t>
             </w:r>
           </w:p>
         </w:tc>
@@ -4507,21 +4680,12 @@
                 <w:lang w:val="es-ES"/>
               </w:rPr>
             </w:pPr>
-            <w:proofErr w:type="spellStart"/>
-            <w:r>
-              <w:rPr>
-                <w:b/>
-                <w:lang w:val="es-ES"/>
-              </w:rPr>
-              <w:t>Pos</w:t>
-            </w:r>
-            <w:proofErr w:type="spellEnd"/>
-            <w:r>
-              <w:rPr>
-                <w:b/>
-                <w:lang w:val="es-ES"/>
-              </w:rPr>
-              <w:t xml:space="preserve"> condiciones</w:t>
+            <w:r>
+              <w:rPr>
+                <w:b/>
+                <w:lang w:val="es-ES"/>
+              </w:rPr>
+              <w:t>Pos condiciones</w:t>
             </w:r>
           </w:p>
         </w:tc>
@@ -4606,21 +4770,7 @@
               <w:rPr>
                 <w:lang w:val="es-ES"/>
               </w:rPr>
-              <w:t xml:space="preserve">El actor da </w:t>
-            </w:r>
-            <w:proofErr w:type="spellStart"/>
-            <w:r>
-              <w:rPr>
-                <w:lang w:val="es-ES"/>
-              </w:rPr>
-              <w:t>click</w:t>
-            </w:r>
-            <w:proofErr w:type="spellEnd"/>
-            <w:r>
-              <w:rPr>
-                <w:lang w:val="es-ES"/>
-              </w:rPr>
-              <w:t xml:space="preserve"> en el botón Crear reservación.</w:t>
+              <w:t>El actor da click en el botón Crear reservación.</w:t>
             </w:r>
           </w:p>
           <w:p>
@@ -4638,21 +4788,7 @@
               <w:rPr>
                 <w:lang w:val="es-ES"/>
               </w:rPr>
-              <w:t xml:space="preserve">El recepcionista deberá pedirle al cliente los siguientes datos: validar nuevamente el </w:t>
-            </w:r>
-            <w:proofErr w:type="gramStart"/>
-            <w:r>
-              <w:rPr>
-                <w:lang w:val="es-ES"/>
-              </w:rPr>
-              <w:t>RUT(</w:t>
-            </w:r>
-            <w:proofErr w:type="gramEnd"/>
-            <w:r>
-              <w:rPr>
-                <w:lang w:val="es-ES"/>
-              </w:rPr>
-              <w:t>requerido), llenar el campo de fecha de comienzo(requerido), número de días(requerido), y el tipo de pieza(requerido).</w:t>
+              <w:t>El recepcionista deberá pedirle al cliente los siguientes datos: validar nuevamente el RUT(requerido), llenar el campo de fecha de comienzo(requerido), número de días(requerido), y el tipo de pieza(requerido).</w:t>
             </w:r>
           </w:p>
           <w:p>
@@ -4757,6 +4893,34 @@
       <w:pPr>
         <w:rPr>
           <w:lang w:val="es-MX"/>
+        </w:rPr>
+      </w:pPr>
+    </w:p>
+    <w:p>
+      <w:pPr>
+        <w:rPr>
+          <w:lang w:val="es-ES"/>
+        </w:rPr>
+      </w:pPr>
+    </w:p>
+    <w:p>
+      <w:pPr>
+        <w:rPr>
+          <w:lang w:val="es-ES"/>
+        </w:rPr>
+      </w:pPr>
+    </w:p>
+    <w:p>
+      <w:pPr>
+        <w:rPr>
+          <w:lang w:val="es-ES"/>
+        </w:rPr>
+      </w:pPr>
+    </w:p>
+    <w:p>
+      <w:pPr>
+        <w:rPr>
+          <w:lang w:val="es-ES"/>
         </w:rPr>
       </w:pPr>
     </w:p>
@@ -4808,6 +4972,7 @@
                 <w:b/>
                 <w:lang w:val="es-ES"/>
               </w:rPr>
+              <w:lastRenderedPageBreak/>
               <w:t>Nombre</w:t>
             </w:r>
           </w:p>
@@ -4826,7 +4991,7 @@
               <w:rPr>
                 <w:lang w:val="es-ES"/>
               </w:rPr>
-              <w:t>Añadir pieza a listado</w:t>
+              <w:t>Consultar ranking</w:t>
             </w:r>
           </w:p>
         </w:tc>
@@ -5003,21 +5168,12 @@
                 <w:lang w:val="es-ES"/>
               </w:rPr>
             </w:pPr>
-            <w:proofErr w:type="spellStart"/>
-            <w:r>
-              <w:rPr>
-                <w:b/>
-                <w:lang w:val="es-ES"/>
-              </w:rPr>
-              <w:t>Pos</w:t>
-            </w:r>
-            <w:proofErr w:type="spellEnd"/>
-            <w:r>
-              <w:rPr>
-                <w:b/>
-                <w:lang w:val="es-ES"/>
-              </w:rPr>
-              <w:t xml:space="preserve"> condiciones</w:t>
+            <w:r>
+              <w:rPr>
+                <w:b/>
+                <w:lang w:val="es-ES"/>
+              </w:rPr>
+              <w:t>Pos condiciones</w:t>
             </w:r>
           </w:p>
         </w:tc>
@@ -5102,21 +5258,7 @@
               <w:rPr>
                 <w:lang w:val="es-ES"/>
               </w:rPr>
-              <w:t xml:space="preserve">El actor da </w:t>
-            </w:r>
-            <w:proofErr w:type="spellStart"/>
-            <w:r>
-              <w:rPr>
-                <w:lang w:val="es-ES"/>
-              </w:rPr>
-              <w:t>click</w:t>
-            </w:r>
-            <w:proofErr w:type="spellEnd"/>
-            <w:r>
-              <w:rPr>
-                <w:lang w:val="es-ES"/>
-              </w:rPr>
-              <w:t xml:space="preserve"> en el botón Crear reservación.</w:t>
+              <w:t>El actor da click en el botón Crear reservación.</w:t>
             </w:r>
           </w:p>
           <w:p>
@@ -5134,21 +5276,7 @@
               <w:rPr>
                 <w:lang w:val="es-ES"/>
               </w:rPr>
-              <w:t xml:space="preserve">El recepcionista deberá pedirle al cliente los siguientes datos: validar nuevamente el </w:t>
-            </w:r>
-            <w:proofErr w:type="gramStart"/>
-            <w:r>
-              <w:rPr>
-                <w:lang w:val="es-ES"/>
-              </w:rPr>
-              <w:t>RUT(</w:t>
-            </w:r>
-            <w:proofErr w:type="gramEnd"/>
-            <w:r>
-              <w:rPr>
-                <w:lang w:val="es-ES"/>
-              </w:rPr>
-              <w:t>requerido), llenar el campo de fecha de comienzo(requerido), número de días(requerido), y el tipo de pieza(requerido).</w:t>
+              <w:t>El recepcionista deberá pedirle al cliente los siguientes datos: validar nuevamente el RUT(requerido), llenar el campo de fecha de comienzo(requerido), número de días(requerido), y el tipo de pieza(requerido).</w:t>
             </w:r>
           </w:p>
           <w:p>
@@ -5184,7 +5312,6 @@
               <w:rPr>
                 <w:lang w:val="es-ES"/>
               </w:rPr>
-              <w:lastRenderedPageBreak/>
               <w:t>El número de la pieza se le dará al cliente, de acuerdo con la pieza elegida.</w:t>
             </w:r>
           </w:p>
@@ -5208,7 +5335,6 @@
                 <w:b/>
                 <w:lang w:val="es-ES"/>
               </w:rPr>
-              <w:lastRenderedPageBreak/>
               <w:t>Flujos alternos</w:t>
             </w:r>
           </w:p>
@@ -5278,7 +5404,7 @@
 </file>
 
 <file path=word/numbering.xml><?xml version="1.0" encoding="utf-8"?>
-<w:numbering xmlns:wpc="http://schemas.microsoft.com/office/word/2010/wordprocessingCanvas" xmlns:cx="http://schemas.microsoft.com/office/drawing/2014/chartex" xmlns:cx1="http://schemas.microsoft.com/office/drawing/2015/9/8/chartex" xmlns:cx2="http://schemas.microsoft.com/office/drawing/2015/10/21/chartex" xmlns:cx3="http://schemas.microsoft.com/office/drawing/2016/5/9/chartex" xmlns:cx4="http://schemas.microsoft.com/office/drawing/2016/5/10/chartex" xmlns:cx5="http://schemas.microsoft.com/office/drawing/2016/5/11/chartex" xmlns:cx6="http://schemas.microsoft.com/office/drawing/2016/5/12/chartex" xmlns:cx7="http://schemas.microsoft.com/office/drawing/2016/5/13/chartex" xmlns:cx8="http://schemas.microsoft.com/office/drawing/2016/5/14/chartex" xmlns:mc="http://schemas.openxmlformats.org/markup-compatibility/2006" xmlns:aink="http://schemas.microsoft.com/office/drawing/2016/ink" xmlns:am3d="http://schemas.microsoft.com/office/drawing/2017/model3d" xmlns:o="urn:schemas-microsoft-com:office:office" xmlns:r="http://schemas.openxmlformats.org/officeDocument/2006/relationships" xmlns:m="http://schemas.openxmlformats.org/officeDocument/2006/math" xmlns:v="urn:schemas-microsoft-com:vml" xmlns:wp14="http://schemas.microsoft.com/office/word/2010/wordprocessingDrawing" xmlns:wp="http://schemas.openxmlformats.org/drawingml/2006/wordprocessingDrawing" xmlns:w10="urn:schemas-microsoft-com:office:word" xmlns:w="http://schemas.openxmlformats.org/wordprocessingml/2006/main" xmlns:w14="http://schemas.microsoft.com/office/word/2010/wordml" xmlns:w15="http://schemas.microsoft.com/office/word/2012/wordml" xmlns:w16cid="http://schemas.microsoft.com/office/word/2016/wordml/cid" xmlns:w16se="http://schemas.microsoft.com/office/word/2015/wordml/symex" xmlns:wpg="http://schemas.microsoft.com/office/word/2010/wordprocessingGroup" xmlns:wpi="http://schemas.microsoft.com/office/word/2010/wordprocessingInk" xmlns:wne="http://schemas.microsoft.com/office/word/2006/wordml" xmlns:wps="http://schemas.microsoft.com/office/word/2010/wordprocessingShape" mc:Ignorable="w14 w15 w16se w16cid wp14">
+<w:numbering xmlns:wpc="http://schemas.microsoft.com/office/word/2010/wordprocessingCanvas" xmlns:cx="http://schemas.microsoft.com/office/drawing/2014/chartex" xmlns:cx1="http://schemas.microsoft.com/office/drawing/2015/9/8/chartex" xmlns:cx2="http://schemas.microsoft.com/office/drawing/2015/10/21/chartex" xmlns:cx3="http://schemas.microsoft.com/office/drawing/2016/5/9/chartex" xmlns:cx4="http://schemas.microsoft.com/office/drawing/2016/5/10/chartex" xmlns:cx5="http://schemas.microsoft.com/office/drawing/2016/5/11/chartex" xmlns:cx6="http://schemas.microsoft.com/office/drawing/2016/5/12/chartex" xmlns:cx7="http://schemas.microsoft.com/office/drawing/2016/5/13/chartex" xmlns:cx8="http://schemas.microsoft.com/office/drawing/2016/5/14/chartex" xmlns:mc="http://schemas.openxmlformats.org/markup-compatibility/2006" xmlns:aink="http://schemas.microsoft.com/office/drawing/2016/ink" xmlns:am3d="http://schemas.microsoft.com/office/drawing/2017/model3d" xmlns:o="urn:schemas-microsoft-com:office:office" xmlns:oel="http://schemas.microsoft.com/office/2019/extlst" xmlns:r="http://schemas.openxmlformats.org/officeDocument/2006/relationships" xmlns:m="http://schemas.openxmlformats.org/officeDocument/2006/math" xmlns:v="urn:schemas-microsoft-com:vml" xmlns:wp14="http://schemas.microsoft.com/office/word/2010/wordprocessingDrawing" xmlns:wp="http://schemas.openxmlformats.org/drawingml/2006/wordprocessingDrawing" xmlns:w10="urn:schemas-microsoft-com:office:word" xmlns:w="http://schemas.openxmlformats.org/wordprocessingml/2006/main" xmlns:w14="http://schemas.microsoft.com/office/word/2010/wordml" xmlns:w15="http://schemas.microsoft.com/office/word/2012/wordml" xmlns:w16cex="http://schemas.microsoft.com/office/word/2018/wordml/cex" xmlns:w16cid="http://schemas.microsoft.com/office/word/2016/wordml/cid" xmlns:w16="http://schemas.microsoft.com/office/word/2018/wordml" xmlns:w16du="http://schemas.microsoft.com/office/word/2023/wordml/word16du" xmlns:w16sdtdh="http://schemas.microsoft.com/office/word/2020/wordml/sdtdatahash" xmlns:w16se="http://schemas.microsoft.com/office/word/2015/wordml/symex" xmlns:wpg="http://schemas.microsoft.com/office/word/2010/wordprocessingGroup" xmlns:wpi="http://schemas.microsoft.com/office/word/2010/wordprocessingInk" xmlns:wne="http://schemas.microsoft.com/office/word/2006/wordml" xmlns:wps="http://schemas.microsoft.com/office/word/2010/wordprocessingShape" mc:Ignorable="w14 w15 w16se w16cid w16 w16cex w16sdtdh w16du wp14">
   <w:abstractNum w:abstractNumId="0" w15:restartNumberingAfterBreak="0">
     <w:nsid w:val="01C763DB"/>
     <w:multiLevelType w:val="hybridMultilevel"/>
@@ -7683,89 +7809,89 @@
       </w:rPr>
     </w:lvl>
   </w:abstractNum>
-  <w:num w:numId="1">
+  <w:num w:numId="1" w16cid:durableId="1036196211">
     <w:abstractNumId w:val="24"/>
   </w:num>
-  <w:num w:numId="2">
+  <w:num w:numId="2" w16cid:durableId="664863754">
     <w:abstractNumId w:val="8"/>
   </w:num>
-  <w:num w:numId="3">
+  <w:num w:numId="3" w16cid:durableId="1272518135">
     <w:abstractNumId w:val="17"/>
   </w:num>
-  <w:num w:numId="4">
+  <w:num w:numId="4" w16cid:durableId="294457549">
     <w:abstractNumId w:val="11"/>
   </w:num>
-  <w:num w:numId="5">
+  <w:num w:numId="5" w16cid:durableId="1259172717">
     <w:abstractNumId w:val="7"/>
   </w:num>
-  <w:num w:numId="6">
+  <w:num w:numId="6" w16cid:durableId="1653213722">
     <w:abstractNumId w:val="21"/>
   </w:num>
-  <w:num w:numId="7">
+  <w:num w:numId="7" w16cid:durableId="187110389">
     <w:abstractNumId w:val="4"/>
   </w:num>
-  <w:num w:numId="8">
+  <w:num w:numId="8" w16cid:durableId="873663978">
     <w:abstractNumId w:val="19"/>
   </w:num>
-  <w:num w:numId="9">
+  <w:num w:numId="9" w16cid:durableId="407117644">
     <w:abstractNumId w:val="25"/>
   </w:num>
-  <w:num w:numId="10">
+  <w:num w:numId="10" w16cid:durableId="1087506686">
     <w:abstractNumId w:val="14"/>
   </w:num>
-  <w:num w:numId="11">
+  <w:num w:numId="11" w16cid:durableId="570123617">
     <w:abstractNumId w:val="2"/>
   </w:num>
-  <w:num w:numId="12">
+  <w:num w:numId="12" w16cid:durableId="1742831340">
     <w:abstractNumId w:val="0"/>
   </w:num>
-  <w:num w:numId="13">
+  <w:num w:numId="13" w16cid:durableId="1016620659">
     <w:abstractNumId w:val="1"/>
   </w:num>
-  <w:num w:numId="14">
+  <w:num w:numId="14" w16cid:durableId="1160150490">
     <w:abstractNumId w:val="23"/>
   </w:num>
-  <w:num w:numId="15">
+  <w:num w:numId="15" w16cid:durableId="899289657">
     <w:abstractNumId w:val="18"/>
   </w:num>
-  <w:num w:numId="16">
+  <w:num w:numId="16" w16cid:durableId="2112817932">
     <w:abstractNumId w:val="6"/>
   </w:num>
-  <w:num w:numId="17">
+  <w:num w:numId="17" w16cid:durableId="1437361365">
     <w:abstractNumId w:val="10"/>
   </w:num>
-  <w:num w:numId="18">
+  <w:num w:numId="18" w16cid:durableId="354616077">
     <w:abstractNumId w:val="3"/>
   </w:num>
-  <w:num w:numId="19">
+  <w:num w:numId="19" w16cid:durableId="846795877">
     <w:abstractNumId w:val="9"/>
   </w:num>
-  <w:num w:numId="20">
+  <w:num w:numId="20" w16cid:durableId="498273127">
     <w:abstractNumId w:val="13"/>
   </w:num>
-  <w:num w:numId="21">
+  <w:num w:numId="21" w16cid:durableId="986785818">
     <w:abstractNumId w:val="12"/>
   </w:num>
-  <w:num w:numId="22">
+  <w:num w:numId="22" w16cid:durableId="550771860">
     <w:abstractNumId w:val="20"/>
   </w:num>
-  <w:num w:numId="23">
+  <w:num w:numId="23" w16cid:durableId="1071541501">
     <w:abstractNumId w:val="5"/>
   </w:num>
-  <w:num w:numId="24">
+  <w:num w:numId="24" w16cid:durableId="2147160016">
     <w:abstractNumId w:val="16"/>
   </w:num>
-  <w:num w:numId="25">
+  <w:num w:numId="25" w16cid:durableId="536354513">
     <w:abstractNumId w:val="22"/>
   </w:num>
-  <w:num w:numId="26">
+  <w:num w:numId="26" w16cid:durableId="714087796">
     <w:abstractNumId w:val="15"/>
   </w:num>
 </w:numbering>
 </file>
 
 <file path=word/styles.xml><?xml version="1.0" encoding="utf-8"?>
-<w:styles xmlns:mc="http://schemas.openxmlformats.org/markup-compatibility/2006" xmlns:r="http://schemas.openxmlformats.org/officeDocument/2006/relationships" xmlns:w="http://schemas.openxmlformats.org/wordprocessingml/2006/main" xmlns:w14="http://schemas.microsoft.com/office/word/2010/wordml" xmlns:w15="http://schemas.microsoft.com/office/word/2012/wordml" xmlns:w16cid="http://schemas.microsoft.com/office/word/2016/wordml/cid" xmlns:w16se="http://schemas.microsoft.com/office/word/2015/wordml/symex" mc:Ignorable="w14 w15 w16se w16cid">
+<w:styles xmlns:mc="http://schemas.openxmlformats.org/markup-compatibility/2006" xmlns:r="http://schemas.openxmlformats.org/officeDocument/2006/relationships" xmlns:w="http://schemas.openxmlformats.org/wordprocessingml/2006/main" xmlns:w14="http://schemas.microsoft.com/office/word/2010/wordml" xmlns:w15="http://schemas.microsoft.com/office/word/2012/wordml" xmlns:w16cex="http://schemas.microsoft.com/office/word/2018/wordml/cex" xmlns:w16cid="http://schemas.microsoft.com/office/word/2016/wordml/cid" xmlns:w16="http://schemas.microsoft.com/office/word/2018/wordml" xmlns:w16du="http://schemas.microsoft.com/office/word/2023/wordml/word16du" xmlns:w16sdtdh="http://schemas.microsoft.com/office/word/2020/wordml/sdtdatahash" xmlns:w16se="http://schemas.microsoft.com/office/word/2015/wordml/symex" mc:Ignorable="w14 w15 w16se w16cid w16 w16cex w16sdtdh w16du">
   <w:docDefaults>
     <w:rPrDefault>
       <w:rPr>
@@ -7781,7 +7907,7 @@
       </w:pPr>
     </w:pPrDefault>
   </w:docDefaults>
-  <w:latentStyles w:defLockedState="0" w:defUIPriority="99" w:defSemiHidden="0" w:defUnhideWhenUsed="0" w:defQFormat="0" w:count="375">
+  <w:latentStyles w:defLockedState="0" w:defUIPriority="99" w:defSemiHidden="0" w:defUnhideWhenUsed="0" w:defQFormat="0" w:count="376">
     <w:lsdException w:name="Normal" w:uiPriority="0" w:qFormat="1"/>
     <w:lsdException w:name="heading 1" w:uiPriority="9" w:qFormat="1"/>
     <w:lsdException w:name="heading 2" w:semiHidden="1" w:uiPriority="9" w:unhideWhenUsed="1" w:qFormat="1"/>
@@ -8157,6 +8283,7 @@
     <w:lsdException w:name="Smart Hyperlink" w:semiHidden="1" w:unhideWhenUsed="1"/>
     <w:lsdException w:name="Hashtag" w:semiHidden="1" w:unhideWhenUsed="1"/>
     <w:lsdException w:name="Unresolved Mention" w:semiHidden="1" w:unhideWhenUsed="1"/>
+    <w:lsdException w:name="Smart Link" w:semiHidden="1" w:unhideWhenUsed="1"/>
   </w:latentStyles>
   <w:style w:type="paragraph" w:default="1" w:styleId="Normal">
     <w:name w:val="Normal"/>

</xml_diff>